<commit_message>
srcl updated profile, Mymensingh PWD FS, AN Affairs BS
</commit_message>
<xml_diff>
--- a/Feasibility_Study/Public Library/PEI-Quotation.docx
+++ b/Feasibility_Study/Public Library/PEI-Quotation.docx
@@ -298,25 +298,13 @@
               <w:rPr>
                 <w:rFonts w:ascii="Times New Roman" w:hAnsi="Times New Roman" w:cs="Times New Roman"/>
               </w:rPr>
-              <w:t>: +88 017</w:t>
-            </w:r>
-            <w:r>
-              <w:rPr>
-                <w:rFonts w:ascii="Times New Roman" w:hAnsi="Times New Roman" w:cs="Times New Roman"/>
-              </w:rPr>
-              <w:t>12</w:t>
-            </w:r>
-            <w:r>
-              <w:rPr>
-                <w:rFonts w:ascii="Times New Roman" w:hAnsi="Times New Roman" w:cs="Times New Roman"/>
-              </w:rPr>
-              <w:t xml:space="preserve"> </w:t>
-            </w:r>
-            <w:r>
-              <w:rPr>
-                <w:rFonts w:ascii="Times New Roman" w:hAnsi="Times New Roman" w:cs="Times New Roman"/>
-              </w:rPr>
-              <w:t>074 46</w:t>
+              <w:t>: +88017</w:t>
+            </w:r>
+            <w:r>
+              <w:rPr>
+                <w:rFonts w:ascii="Times New Roman" w:hAnsi="Times New Roman" w:cs="Times New Roman"/>
+              </w:rPr>
+              <w:t>1207446</w:t>
             </w:r>
             <w:r>
               <w:rPr>
@@ -1938,25 +1926,13 @@
         <w:rPr>
           <w:rFonts w:ascii="Times New Roman" w:hAnsi="Times New Roman" w:cs="Times New Roman"/>
         </w:rPr>
-        <w:t>: +88 017</w:t>
+        <w:t>: +88017</w:t>
       </w:r>
       <w:r>
         <w:rPr>
           <w:rFonts w:ascii="Times New Roman" w:hAnsi="Times New Roman" w:cs="Times New Roman"/>
         </w:rPr>
-        <w:t>12</w:t>
-      </w:r>
-      <w:r>
-        <w:rPr>
-          <w:rFonts w:ascii="Times New Roman" w:hAnsi="Times New Roman" w:cs="Times New Roman"/>
-        </w:rPr>
-        <w:t xml:space="preserve"> </w:t>
-      </w:r>
-      <w:r>
-        <w:rPr>
-          <w:rFonts w:ascii="Times New Roman" w:hAnsi="Times New Roman" w:cs="Times New Roman"/>
-        </w:rPr>
-        <w:t>074 46</w:t>
+        <w:t>1207446</w:t>
       </w:r>
       <w:r>
         <w:rPr>
@@ -1966,12 +1942,8 @@
       </w:r>
     </w:p>
     <w:sectPr>
-      <w:headerReference w:type="even" r:id="rId7"/>
-      <w:headerReference w:type="default" r:id="rId8"/>
-      <w:footerReference w:type="even" r:id="rId9"/>
-      <w:footerReference w:type="default" r:id="rId10"/>
-      <w:headerReference w:type="first" r:id="rId11"/>
-      <w:footerReference w:type="first" r:id="rId12"/>
+      <w:headerReference w:type="default" r:id="rId7"/>
+      <w:footerReference w:type="default" r:id="rId8"/>
       <w:pgSz w:w="12240" w:h="15840"/>
       <w:pgMar w:top="1080" w:right="1080" w:bottom="1080" w:left="1080" w:header="720" w:footer="720" w:gutter="0"/>
       <w:cols w:space="720"/>
@@ -2001,16 +1973,6 @@
 </file>
 
 <file path=word/footer1.xml><?xml version="1.0" encoding="utf-8"?>
-<w:ftr xmlns:wpc="http://schemas.microsoft.com/office/word/2010/wordprocessingCanvas" xmlns:cx="http://schemas.microsoft.com/office/drawing/2014/chartex" xmlns:cx1="http://schemas.microsoft.com/office/drawing/2015/9/8/chartex" xmlns:cx2="http://schemas.microsoft.com/office/drawing/2015/10/21/chartex" xmlns:cx3="http://schemas.microsoft.com/office/drawing/2016/5/9/chartex" xmlns:cx4="http://schemas.microsoft.com/office/drawing/2016/5/10/chartex" xmlns:cx5="http://schemas.microsoft.com/office/drawing/2016/5/11/chartex" xmlns:cx6="http://schemas.microsoft.com/office/drawing/2016/5/12/chartex" xmlns:cx7="http://schemas.microsoft.com/office/drawing/2016/5/13/chartex" xmlns:cx8="http://schemas.microsoft.com/office/drawing/2016/5/14/chartex" xmlns:mc="http://schemas.openxmlformats.org/markup-compatibility/2006" xmlns:aink="http://schemas.microsoft.com/office/drawing/2016/ink" xmlns:am3d="http://schemas.microsoft.com/office/drawing/2017/model3d" xmlns:o="urn:schemas-microsoft-com:office:office" xmlns:r="http://schemas.openxmlformats.org/officeDocument/2006/relationships" xmlns:m="http://schemas.openxmlformats.org/officeDocument/2006/math" xmlns:v="urn:schemas-microsoft-com:vml" xmlns:wp14="http://schemas.microsoft.com/office/word/2010/wordprocessingDrawing" xmlns:wp="http://schemas.openxmlformats.org/drawingml/2006/wordprocessingDrawing" xmlns:w10="urn:schemas-microsoft-com:office:word" xmlns:w="http://schemas.openxmlformats.org/wordprocessingml/2006/main" xmlns:w14="http://schemas.microsoft.com/office/word/2010/wordml" xmlns:w15="http://schemas.microsoft.com/office/word/2012/wordml" xmlns:w16cex="http://schemas.microsoft.com/office/word/2018/wordml/cex" xmlns:w16cid="http://schemas.microsoft.com/office/word/2016/wordml/cid" xmlns:w16="http://schemas.microsoft.com/office/word/2018/wordml" xmlns:w16se="http://schemas.microsoft.com/office/word/2015/wordml/symex" xmlns:wpg="http://schemas.microsoft.com/office/word/2010/wordprocessingGroup" xmlns:wpi="http://schemas.microsoft.com/office/word/2010/wordprocessingInk" xmlns:wne="http://schemas.microsoft.com/office/word/2006/wordml" xmlns:wps="http://schemas.microsoft.com/office/word/2010/wordprocessingShape" mc:Ignorable="w14 w15 w16se w16cid w16 w16cex wp14">
-  <w:p>
-    <w:pPr>
-      <w:pStyle w:val="Footer"/>
-    </w:pPr>
-  </w:p>
-</w:ftr>
-</file>
-
-<file path=word/footer2.xml><?xml version="1.0" encoding="utf-8"?>
 <w:ftr xmlns:wpc="http://schemas.microsoft.com/office/word/2010/wordprocessingCanvas" xmlns:cx="http://schemas.microsoft.com/office/drawing/2014/chartex" xmlns:cx1="http://schemas.microsoft.com/office/drawing/2015/9/8/chartex" xmlns:cx2="http://schemas.microsoft.com/office/drawing/2015/10/21/chartex" xmlns:cx3="http://schemas.microsoft.com/office/drawing/2016/5/9/chartex" xmlns:cx4="http://schemas.microsoft.com/office/drawing/2016/5/10/chartex" xmlns:cx5="http://schemas.microsoft.com/office/drawing/2016/5/11/chartex" xmlns:cx6="http://schemas.microsoft.com/office/drawing/2016/5/12/chartex" xmlns:cx7="http://schemas.microsoft.com/office/drawing/2016/5/13/chartex" xmlns:cx8="http://schemas.microsoft.com/office/drawing/2016/5/14/chartex" xmlns:mc="http://schemas.openxmlformats.org/markup-compatibility/2006" xmlns:aink="http://schemas.microsoft.com/office/drawing/2016/ink" xmlns:am3d="http://schemas.microsoft.com/office/drawing/2017/model3d" xmlns:o="urn:schemas-microsoft-com:office:office" xmlns:r="http://schemas.openxmlformats.org/officeDocument/2006/relationships" xmlns:m="http://schemas.openxmlformats.org/officeDocument/2006/math" xmlns:v="urn:schemas-microsoft-com:vml" xmlns:wp14="http://schemas.microsoft.com/office/word/2010/wordprocessingDrawing" xmlns:wp="http://schemas.openxmlformats.org/drawingml/2006/wordprocessingDrawing" xmlns:w10="urn:schemas-microsoft-com:office:word" xmlns:w="http://schemas.openxmlformats.org/wordprocessingml/2006/main" xmlns:w14="http://schemas.microsoft.com/office/word/2010/wordml" xmlns:w15="http://schemas.microsoft.com/office/word/2012/wordml" xmlns:w16cex="http://schemas.microsoft.com/office/word/2018/wordml/cex" xmlns:w16cid="http://schemas.microsoft.com/office/word/2016/wordml/cid" xmlns:w16="http://schemas.microsoft.com/office/word/2018/wordml" xmlns:w16se="http://schemas.microsoft.com/office/word/2015/wordml/symex" xmlns:wpg="http://schemas.microsoft.com/office/word/2010/wordprocessingGroup" xmlns:wpi="http://schemas.microsoft.com/office/word/2010/wordprocessingInk" xmlns:wne="http://schemas.microsoft.com/office/word/2006/wordml" xmlns:wps="http://schemas.microsoft.com/office/word/2010/wordprocessingShape" mc:Ignorable="w14 w15 w16se w16cid w16 w16cex wp14">
   <w:p>
     <w:pPr>
@@ -2041,13 +2003,7 @@
       <w:rPr>
         <w:rFonts w:ascii="Times New Roman" w:hAnsi="Times New Roman" w:cs="Times New Roman"/>
       </w:rPr>
-      <w:t xml:space="preserve"> Mobile: </w:t>
-    </w:r>
-    <w:r>
-      <w:rPr>
-        <w:rFonts w:ascii="Times New Roman" w:hAnsi="Times New Roman" w:cs="Times New Roman"/>
-      </w:rPr>
-      <w:t>+88 01712 074 46</w:t>
+      <w:t xml:space="preserve"> Mobile: +880171207446</w:t>
     </w:r>
     <w:r>
       <w:rPr>
@@ -2065,16 +2021,6 @@
 </w:ftr>
 </file>
 
-<file path=word/footer3.xml><?xml version="1.0" encoding="utf-8"?>
-<w:ftr xmlns:wpc="http://schemas.microsoft.com/office/word/2010/wordprocessingCanvas" xmlns:cx="http://schemas.microsoft.com/office/drawing/2014/chartex" xmlns:cx1="http://schemas.microsoft.com/office/drawing/2015/9/8/chartex" xmlns:cx2="http://schemas.microsoft.com/office/drawing/2015/10/21/chartex" xmlns:cx3="http://schemas.microsoft.com/office/drawing/2016/5/9/chartex" xmlns:cx4="http://schemas.microsoft.com/office/drawing/2016/5/10/chartex" xmlns:cx5="http://schemas.microsoft.com/office/drawing/2016/5/11/chartex" xmlns:cx6="http://schemas.microsoft.com/office/drawing/2016/5/12/chartex" xmlns:cx7="http://schemas.microsoft.com/office/drawing/2016/5/13/chartex" xmlns:cx8="http://schemas.microsoft.com/office/drawing/2016/5/14/chartex" xmlns:mc="http://schemas.openxmlformats.org/markup-compatibility/2006" xmlns:aink="http://schemas.microsoft.com/office/drawing/2016/ink" xmlns:am3d="http://schemas.microsoft.com/office/drawing/2017/model3d" xmlns:o="urn:schemas-microsoft-com:office:office" xmlns:r="http://schemas.openxmlformats.org/officeDocument/2006/relationships" xmlns:m="http://schemas.openxmlformats.org/officeDocument/2006/math" xmlns:v="urn:schemas-microsoft-com:vml" xmlns:wp14="http://schemas.microsoft.com/office/word/2010/wordprocessingDrawing" xmlns:wp="http://schemas.openxmlformats.org/drawingml/2006/wordprocessingDrawing" xmlns:w10="urn:schemas-microsoft-com:office:word" xmlns:w="http://schemas.openxmlformats.org/wordprocessingml/2006/main" xmlns:w14="http://schemas.microsoft.com/office/word/2010/wordml" xmlns:w15="http://schemas.microsoft.com/office/word/2012/wordml" xmlns:w16cex="http://schemas.microsoft.com/office/word/2018/wordml/cex" xmlns:w16cid="http://schemas.microsoft.com/office/word/2016/wordml/cid" xmlns:w16="http://schemas.microsoft.com/office/word/2018/wordml" xmlns:w16se="http://schemas.microsoft.com/office/word/2015/wordml/symex" xmlns:wpg="http://schemas.microsoft.com/office/word/2010/wordprocessingGroup" xmlns:wpi="http://schemas.microsoft.com/office/word/2010/wordprocessingInk" xmlns:wne="http://schemas.microsoft.com/office/word/2006/wordml" xmlns:wps="http://schemas.microsoft.com/office/word/2010/wordprocessingShape" mc:Ignorable="w14 w15 w16se w16cid w16 w16cex wp14">
-  <w:p>
-    <w:pPr>
-      <w:pStyle w:val="Footer"/>
-    </w:pPr>
-  </w:p>
-</w:ftr>
-</file>
-
 <file path=word/footnotes.xml><?xml version="1.0" encoding="utf-8"?>
 <w:footnotes xmlns:wpc="http://schemas.microsoft.com/office/word/2010/wordprocessingCanvas" xmlns:cx="http://schemas.microsoft.com/office/drawing/2014/chartex" xmlns:cx1="http://schemas.microsoft.com/office/drawing/2015/9/8/chartex" xmlns:cx2="http://schemas.microsoft.com/office/drawing/2015/10/21/chartex" xmlns:cx3="http://schemas.microsoft.com/office/drawing/2016/5/9/chartex" xmlns:cx4="http://schemas.microsoft.com/office/drawing/2016/5/10/chartex" xmlns:cx5="http://schemas.microsoft.com/office/drawing/2016/5/11/chartex" xmlns:cx6="http://schemas.microsoft.com/office/drawing/2016/5/12/chartex" xmlns:cx7="http://schemas.microsoft.com/office/drawing/2016/5/13/chartex" xmlns:cx8="http://schemas.microsoft.com/office/drawing/2016/5/14/chartex" xmlns:mc="http://schemas.openxmlformats.org/markup-compatibility/2006" xmlns:aink="http://schemas.microsoft.com/office/drawing/2016/ink" xmlns:am3d="http://schemas.microsoft.com/office/drawing/2017/model3d" xmlns:o="urn:schemas-microsoft-com:office:office" xmlns:r="http://schemas.openxmlformats.org/officeDocument/2006/relationships" xmlns:m="http://schemas.openxmlformats.org/officeDocument/2006/math" xmlns:v="urn:schemas-microsoft-com:vml" xmlns:wp14="http://schemas.microsoft.com/office/word/2010/wordprocessingDrawing" xmlns:wp="http://schemas.openxmlformats.org/drawingml/2006/wordprocessingDrawing" xmlns:w10="urn:schemas-microsoft-com:office:word" xmlns:w="http://schemas.openxmlformats.org/wordprocessingml/2006/main" xmlns:w14="http://schemas.microsoft.com/office/word/2010/wordml" xmlns:w15="http://schemas.microsoft.com/office/word/2012/wordml" xmlns:w16cex="http://schemas.microsoft.com/office/word/2018/wordml/cex" xmlns:w16cid="http://schemas.microsoft.com/office/word/2016/wordml/cid" xmlns:w16="http://schemas.microsoft.com/office/word/2018/wordml" xmlns:w16se="http://schemas.microsoft.com/office/word/2015/wordml/symex" xmlns:wpg="http://schemas.microsoft.com/office/word/2010/wordprocessingGroup" xmlns:wpi="http://schemas.microsoft.com/office/word/2010/wordprocessingInk" xmlns:wne="http://schemas.microsoft.com/office/word/2006/wordml" xmlns:wps="http://schemas.microsoft.com/office/word/2010/wordprocessingShape" mc:Ignorable="w14 w15 w16se w16cid w16 w16cex wp14">
   <w:footnote w:type="separator" w:id="-1">
@@ -2099,19 +2045,11 @@
   <w:p>
     <w:pPr>
       <w:pStyle w:val="Header"/>
-    </w:pPr>
-  </w:p>
-</w:hdr>
-</file>
-
-<file path=word/header2.xml><?xml version="1.0" encoding="utf-8"?>
-<w:hdr xmlns:wpc="http://schemas.microsoft.com/office/word/2010/wordprocessingCanvas" xmlns:cx="http://schemas.microsoft.com/office/drawing/2014/chartex" xmlns:cx1="http://schemas.microsoft.com/office/drawing/2015/9/8/chartex" xmlns:cx2="http://schemas.microsoft.com/office/drawing/2015/10/21/chartex" xmlns:cx3="http://schemas.microsoft.com/office/drawing/2016/5/9/chartex" xmlns:cx4="http://schemas.microsoft.com/office/drawing/2016/5/10/chartex" xmlns:cx5="http://schemas.microsoft.com/office/drawing/2016/5/11/chartex" xmlns:cx6="http://schemas.microsoft.com/office/drawing/2016/5/12/chartex" xmlns:cx7="http://schemas.microsoft.com/office/drawing/2016/5/13/chartex" xmlns:cx8="http://schemas.microsoft.com/office/drawing/2016/5/14/chartex" xmlns:mc="http://schemas.openxmlformats.org/markup-compatibility/2006" xmlns:aink="http://schemas.microsoft.com/office/drawing/2016/ink" xmlns:am3d="http://schemas.microsoft.com/office/drawing/2017/model3d" xmlns:o="urn:schemas-microsoft-com:office:office" xmlns:r="http://schemas.openxmlformats.org/officeDocument/2006/relationships" xmlns:m="http://schemas.openxmlformats.org/officeDocument/2006/math" xmlns:v="urn:schemas-microsoft-com:vml" xmlns:wp14="http://schemas.microsoft.com/office/word/2010/wordprocessingDrawing" xmlns:wp="http://schemas.openxmlformats.org/drawingml/2006/wordprocessingDrawing" xmlns:w10="urn:schemas-microsoft-com:office:word" xmlns:w="http://schemas.openxmlformats.org/wordprocessingml/2006/main" xmlns:w14="http://schemas.microsoft.com/office/word/2010/wordml" xmlns:w15="http://schemas.microsoft.com/office/word/2012/wordml" xmlns:w16cex="http://schemas.microsoft.com/office/word/2018/wordml/cex" xmlns:w16cid="http://schemas.microsoft.com/office/word/2016/wordml/cid" xmlns:w16="http://schemas.microsoft.com/office/word/2018/wordml" xmlns:w16se="http://schemas.microsoft.com/office/word/2015/wordml/symex" xmlns:wpg="http://schemas.microsoft.com/office/word/2010/wordprocessingGroup" xmlns:wpi="http://schemas.microsoft.com/office/word/2010/wordprocessingInk" xmlns:wne="http://schemas.microsoft.com/office/word/2006/wordml" xmlns:wps="http://schemas.microsoft.com/office/word/2010/wordprocessingShape" mc:Ignorable="w14 w15 w16se w16cid w16 w16cex wp14">
-  <w:p>
-    <w:pPr>
-      <w:pStyle w:val="Header"/>
       <w:jc w:val="center"/>
       <w:rPr>
         <w:rFonts w:ascii="Times New Roman" w:hAnsi="Times New Roman" w:cs="Times New Roman"/>
+        <w:sz w:val="60"/>
+        <w:szCs w:val="60"/>
       </w:rPr>
     </w:pPr>
     <w:r>
@@ -2120,8 +2058,8 @@
         <w:b/>
         <w:bCs/>
         <w:color w:val="000000" w:themeColor="text1"/>
-        <w:sz w:val="40"/>
-        <w:szCs w:val="40"/>
+        <w:sz w:val="60"/>
+        <w:szCs w:val="60"/>
       </w:rPr>
       <w:t>P</w:t>
     </w:r>
@@ -2129,6 +2067,8 @@
       <w:rPr>
         <w:rFonts w:ascii="Times New Roman" w:hAnsi="Times New Roman" w:cs="Times New Roman"/>
         <w:color w:val="000000" w:themeColor="text1"/>
+        <w:sz w:val="60"/>
+        <w:szCs w:val="60"/>
       </w:rPr>
       <w:t xml:space="preserve">erfect </w:t>
     </w:r>
@@ -2138,8 +2078,8 @@
         <w:b/>
         <w:bCs/>
         <w:color w:val="000000" w:themeColor="text1"/>
-        <w:sz w:val="40"/>
-        <w:szCs w:val="40"/>
+        <w:sz w:val="60"/>
+        <w:szCs w:val="60"/>
       </w:rPr>
       <w:t>E</w:t>
     </w:r>
@@ -2147,6 +2087,8 @@
       <w:rPr>
         <w:rFonts w:ascii="Times New Roman" w:hAnsi="Times New Roman" w:cs="Times New Roman"/>
         <w:color w:val="000000" w:themeColor="text1"/>
+        <w:sz w:val="60"/>
+        <w:szCs w:val="60"/>
       </w:rPr>
       <w:t xml:space="preserve">ngineering </w:t>
     </w:r>
@@ -2156,8 +2098,8 @@
         <w:b/>
         <w:bCs/>
         <w:color w:val="000000" w:themeColor="text1"/>
-        <w:sz w:val="40"/>
-        <w:szCs w:val="40"/>
+        <w:sz w:val="60"/>
+        <w:szCs w:val="60"/>
       </w:rPr>
       <w:t>I</w:t>
     </w:r>
@@ -2165,19 +2107,11 @@
       <w:rPr>
         <w:rFonts w:ascii="Times New Roman" w:hAnsi="Times New Roman" w:cs="Times New Roman"/>
         <w:color w:val="000000" w:themeColor="text1"/>
+        <w:sz w:val="60"/>
+        <w:szCs w:val="60"/>
       </w:rPr>
       <w:t>nstitute</w:t>
     </w:r>
-  </w:p>
-</w:hdr>
-</file>
-
-<file path=word/header3.xml><?xml version="1.0" encoding="utf-8"?>
-<w:hdr xmlns:wpc="http://schemas.microsoft.com/office/word/2010/wordprocessingCanvas" xmlns:cx="http://schemas.microsoft.com/office/drawing/2014/chartex" xmlns:cx1="http://schemas.microsoft.com/office/drawing/2015/9/8/chartex" xmlns:cx2="http://schemas.microsoft.com/office/drawing/2015/10/21/chartex" xmlns:cx3="http://schemas.microsoft.com/office/drawing/2016/5/9/chartex" xmlns:cx4="http://schemas.microsoft.com/office/drawing/2016/5/10/chartex" xmlns:cx5="http://schemas.microsoft.com/office/drawing/2016/5/11/chartex" xmlns:cx6="http://schemas.microsoft.com/office/drawing/2016/5/12/chartex" xmlns:cx7="http://schemas.microsoft.com/office/drawing/2016/5/13/chartex" xmlns:cx8="http://schemas.microsoft.com/office/drawing/2016/5/14/chartex" xmlns:mc="http://schemas.openxmlformats.org/markup-compatibility/2006" xmlns:aink="http://schemas.microsoft.com/office/drawing/2016/ink" xmlns:am3d="http://schemas.microsoft.com/office/drawing/2017/model3d" xmlns:o="urn:schemas-microsoft-com:office:office" xmlns:r="http://schemas.openxmlformats.org/officeDocument/2006/relationships" xmlns:m="http://schemas.openxmlformats.org/officeDocument/2006/math" xmlns:v="urn:schemas-microsoft-com:vml" xmlns:wp14="http://schemas.microsoft.com/office/word/2010/wordprocessingDrawing" xmlns:wp="http://schemas.openxmlformats.org/drawingml/2006/wordprocessingDrawing" xmlns:w10="urn:schemas-microsoft-com:office:word" xmlns:w="http://schemas.openxmlformats.org/wordprocessingml/2006/main" xmlns:w14="http://schemas.microsoft.com/office/word/2010/wordml" xmlns:w15="http://schemas.microsoft.com/office/word/2012/wordml" xmlns:w16cex="http://schemas.microsoft.com/office/word/2018/wordml/cex" xmlns:w16cid="http://schemas.microsoft.com/office/word/2016/wordml/cid" xmlns:w16="http://schemas.microsoft.com/office/word/2018/wordml" xmlns:w16se="http://schemas.microsoft.com/office/word/2015/wordml/symex" xmlns:wpg="http://schemas.microsoft.com/office/word/2010/wordprocessingGroup" xmlns:wpi="http://schemas.microsoft.com/office/word/2010/wordprocessingInk" xmlns:wne="http://schemas.microsoft.com/office/word/2006/wordml" xmlns:wps="http://schemas.microsoft.com/office/word/2010/wordprocessingShape" mc:Ignorable="w14 w15 w16se w16cid w16 w16cex wp14">
-  <w:p>
-    <w:pPr>
-      <w:pStyle w:val="Header"/>
-    </w:pPr>
   </w:p>
 </w:hdr>
 </file>

</xml_diff>